<commit_message>
Filled in the item description
</commit_message>
<xml_diff>
--- a/Template_Files/04_TechnicalSafetyConcept_LaneAssistance_Template.docx
+++ b/Template_Files/04_TechnicalSafetyConcept_LaneAssistance_Template.docx
@@ -946,6 +946,7 @@
           <w:docPartUnique/>
         </w:docPartObj>
       </w:sdtPr>
+      <w:sdtEndPr/>
       <w:sdtContent>
         <w:p>
           <w:pPr>
@@ -1286,12 +1287,6 @@
           <w:insideV w:val="single" w:sz="8" w:space="0" w:color="000000"/>
         </w:tblBorders>
         <w:tblLayout w:type="fixed"/>
-        <w:tblCellMar>
-          <w:top w:w="0" w:type="dxa"/>
-          <w:left w:w="0" w:type="dxa"/>
-          <w:bottom w:w="0" w:type="dxa"/>
-          <w:right w:w="0" w:type="dxa"/>
-        </w:tblCellMar>
         <w:tblLook w:val="0600" w:firstRow="0" w:lastRow="0" w:firstColumn="0" w:lastColumn="0" w:noHBand="1" w:noVBand="1"/>
       </w:tblPr>
       <w:tblGrid>
@@ -1302,14 +1297,6 @@
         <w:gridCol w:w="1920"/>
       </w:tblGrid>
       <w:tr>
-        <w:tblPrEx>
-          <w:tblCellMar>
-            <w:top w:w="0" w:type="dxa"/>
-            <w:left w:w="0" w:type="dxa"/>
-            <w:bottom w:w="0" w:type="dxa"/>
-            <w:right w:w="0" w:type="dxa"/>
-          </w:tblCellMar>
-        </w:tblPrEx>
         <w:tc>
           <w:tcPr>
             <w:tcW w:w="1530" w:type="dxa"/>
@@ -1452,14 +1439,6 @@
         </w:tc>
       </w:tr>
       <w:tr>
-        <w:tblPrEx>
-          <w:tblCellMar>
-            <w:top w:w="0" w:type="dxa"/>
-            <w:left w:w="0" w:type="dxa"/>
-            <w:bottom w:w="0" w:type="dxa"/>
-            <w:right w:w="0" w:type="dxa"/>
-          </w:tblCellMar>
-        </w:tblPrEx>
         <w:tc>
           <w:tcPr>
             <w:tcW w:w="1530" w:type="dxa"/>
@@ -1596,14 +1575,6 @@
         </w:tc>
       </w:tr>
       <w:tr>
-        <w:tblPrEx>
-          <w:tblCellMar>
-            <w:top w:w="0" w:type="dxa"/>
-            <w:left w:w="0" w:type="dxa"/>
-            <w:bottom w:w="0" w:type="dxa"/>
-            <w:right w:w="0" w:type="dxa"/>
-          </w:tblCellMar>
-        </w:tblPrEx>
         <w:tc>
           <w:tcPr>
             <w:tcW w:w="1530" w:type="dxa"/>
@@ -1740,14 +1711,6 @@
         </w:tc>
       </w:tr>
       <w:tr>
-        <w:tblPrEx>
-          <w:tblCellMar>
-            <w:top w:w="0" w:type="dxa"/>
-            <w:left w:w="0" w:type="dxa"/>
-            <w:bottom w:w="0" w:type="dxa"/>
-            <w:right w:w="0" w:type="dxa"/>
-          </w:tblCellMar>
-        </w:tblPrEx>
         <w:tc>
           <w:tcPr>
             <w:tcW w:w="1530" w:type="dxa"/>
@@ -2042,12 +2005,6 @@
           <w:insideV w:val="single" w:sz="8" w:space="0" w:color="000000"/>
         </w:tblBorders>
         <w:tblLayout w:type="fixed"/>
-        <w:tblCellMar>
-          <w:top w:w="0" w:type="dxa"/>
-          <w:left w:w="0" w:type="dxa"/>
-          <w:bottom w:w="0" w:type="dxa"/>
-          <w:right w:w="0" w:type="dxa"/>
-        </w:tblCellMar>
         <w:tblLook w:val="0600" w:firstRow="0" w:lastRow="0" w:firstColumn="0" w:lastColumn="0" w:noHBand="1" w:noVBand="1"/>
       </w:tblPr>
       <w:tblGrid>
@@ -2055,14 +2012,6 @@
         <w:gridCol w:w="5235"/>
       </w:tblGrid>
       <w:tr>
-        <w:tblPrEx>
-          <w:tblCellMar>
-            <w:top w:w="0" w:type="dxa"/>
-            <w:left w:w="0" w:type="dxa"/>
-            <w:bottom w:w="0" w:type="dxa"/>
-            <w:right w:w="0" w:type="dxa"/>
-          </w:tblCellMar>
-        </w:tblPrEx>
         <w:tc>
           <w:tcPr>
             <w:tcW w:w="4125" w:type="dxa"/>
@@ -2121,14 +2070,6 @@
         </w:tc>
       </w:tr>
       <w:tr>
-        <w:tblPrEx>
-          <w:tblCellMar>
-            <w:top w:w="0" w:type="dxa"/>
-            <w:left w:w="0" w:type="dxa"/>
-            <w:bottom w:w="0" w:type="dxa"/>
-            <w:right w:w="0" w:type="dxa"/>
-          </w:tblCellMar>
-        </w:tblPrEx>
         <w:tc>
           <w:tcPr>
             <w:tcW w:w="4125" w:type="dxa"/>
@@ -2166,18 +2107,13 @@
               <w:widowControl w:val="0"/>
               <w:spacing w:line="240" w:lineRule="auto"/>
             </w:pPr>
+            <w:r>
+              <w:t>responsible for capturing vehicle driving condition including detectable lane lines</w:t>
+            </w:r>
           </w:p>
         </w:tc>
       </w:tr>
       <w:tr>
-        <w:tblPrEx>
-          <w:tblCellMar>
-            <w:top w:w="0" w:type="dxa"/>
-            <w:left w:w="0" w:type="dxa"/>
-            <w:bottom w:w="0" w:type="dxa"/>
-            <w:right w:w="0" w:type="dxa"/>
-          </w:tblCellMar>
-        </w:tblPrEx>
         <w:tc>
           <w:tcPr>
             <w:tcW w:w="4125" w:type="dxa"/>
@@ -2215,18 +2151,13 @@
               <w:widowControl w:val="0"/>
               <w:spacing w:line="240" w:lineRule="auto"/>
             </w:pPr>
+            <w:r>
+              <w:t>responsible for measuring the distance from the lane line</w:t>
+            </w:r>
           </w:p>
         </w:tc>
       </w:tr>
       <w:tr>
-        <w:tblPrEx>
-          <w:tblCellMar>
-            <w:top w:w="0" w:type="dxa"/>
-            <w:left w:w="0" w:type="dxa"/>
-            <w:bottom w:w="0" w:type="dxa"/>
-            <w:right w:w="0" w:type="dxa"/>
-          </w:tblCellMar>
-        </w:tblPrEx>
         <w:tc>
           <w:tcPr>
             <w:tcW w:w="4125" w:type="dxa"/>
@@ -2264,18 +2195,13 @@
               <w:widowControl w:val="0"/>
               <w:spacing w:line="240" w:lineRule="auto"/>
             </w:pPr>
+            <w:r>
+              <w:t>responsible for getting the distance from ECU-Lane Sensing and generating torque request towards EPS ECU- Normal Lane Assistance Functionality.</w:t>
+            </w:r>
           </w:p>
         </w:tc>
       </w:tr>
       <w:tr>
-        <w:tblPrEx>
-          <w:tblCellMar>
-            <w:top w:w="0" w:type="dxa"/>
-            <w:left w:w="0" w:type="dxa"/>
-            <w:bottom w:w="0" w:type="dxa"/>
-            <w:right w:w="0" w:type="dxa"/>
-          </w:tblCellMar>
-        </w:tblPrEx>
         <w:tc>
           <w:tcPr>
             <w:tcW w:w="4125" w:type="dxa"/>
@@ -2313,18 +2239,13 @@
               <w:widowControl w:val="0"/>
               <w:spacing w:line="240" w:lineRule="auto"/>
             </w:pPr>
+            <w:r>
+              <w:t>responsible for warning drivers whether lane assistance is malfunction or misused.</w:t>
+            </w:r>
           </w:p>
         </w:tc>
       </w:tr>
       <w:tr>
-        <w:tblPrEx>
-          <w:tblCellMar>
-            <w:top w:w="0" w:type="dxa"/>
-            <w:left w:w="0" w:type="dxa"/>
-            <w:bottom w:w="0" w:type="dxa"/>
-            <w:right w:w="0" w:type="dxa"/>
-          </w:tblCellMar>
-        </w:tblPrEx>
         <w:tc>
           <w:tcPr>
             <w:tcW w:w="4125" w:type="dxa"/>
@@ -2342,6 +2263,7 @@
               <w:spacing w:line="240" w:lineRule="auto"/>
             </w:pPr>
             <w:r>
+              <w:lastRenderedPageBreak/>
               <w:t>Car Display ECU - Lane Assistance On/Off Status</w:t>
             </w:r>
           </w:p>
@@ -2362,18 +2284,13 @@
               <w:widowControl w:val="0"/>
               <w:spacing w:line="240" w:lineRule="auto"/>
             </w:pPr>
+            <w:r>
+              <w:t>If Lane Assistance is inactive or malfunction, it will transmit “On” signal to Car Display. Otherwise, it will send “Off” signal to Car Display.</w:t>
+            </w:r>
           </w:p>
         </w:tc>
       </w:tr>
       <w:tr>
-        <w:tblPrEx>
-          <w:tblCellMar>
-            <w:top w:w="0" w:type="dxa"/>
-            <w:left w:w="0" w:type="dxa"/>
-            <w:bottom w:w="0" w:type="dxa"/>
-            <w:right w:w="0" w:type="dxa"/>
-          </w:tblCellMar>
-        </w:tblPrEx>
         <w:tc>
           <w:tcPr>
             <w:tcW w:w="4125" w:type="dxa"/>
@@ -2391,11 +2308,7 @@
               <w:spacing w:line="240" w:lineRule="auto"/>
             </w:pPr>
             <w:r>
-              <w:t xml:space="preserve">Car Display ECU - Lane Assistant </w:t>
-            </w:r>
-            <w:r>
-              <w:lastRenderedPageBreak/>
-              <w:t>Active/Inactive</w:t>
+              <w:t>Car Display ECU - Lane Assistant Active/Inactive</w:t>
             </w:r>
           </w:p>
         </w:tc>
@@ -2415,18 +2328,13 @@
               <w:widowControl w:val="0"/>
               <w:spacing w:line="240" w:lineRule="auto"/>
             </w:pPr>
+            <w:r>
+              <w:t>responsible for getting a signal from LA Safety Functionality. if LDW or LKA function is deactivated, it will get “activation_status_set = 0” Otherwise, it will get ”activation_status_set = 1”.</w:t>
+            </w:r>
           </w:p>
         </w:tc>
       </w:tr>
       <w:tr>
-        <w:tblPrEx>
-          <w:tblCellMar>
-            <w:top w:w="0" w:type="dxa"/>
-            <w:left w:w="0" w:type="dxa"/>
-            <w:bottom w:w="0" w:type="dxa"/>
-            <w:right w:w="0" w:type="dxa"/>
-          </w:tblCellMar>
-        </w:tblPrEx>
         <w:tc>
           <w:tcPr>
             <w:tcW w:w="4125" w:type="dxa"/>
@@ -2444,7 +2352,6 @@
               <w:spacing w:line="240" w:lineRule="auto"/>
             </w:pPr>
             <w:r>
-              <w:lastRenderedPageBreak/>
               <w:t>Car Display ECU - Lane Assistance malfunction warning</w:t>
             </w:r>
           </w:p>
@@ -2465,18 +2372,13 @@
               <w:widowControl w:val="0"/>
               <w:spacing w:line="240" w:lineRule="auto"/>
             </w:pPr>
+            <w:r>
+              <w:t>responsible for getting a signal of whether or not turning on a warning light from LDW or LKA Safety Functionality software when a failure is detected.</w:t>
+            </w:r>
           </w:p>
         </w:tc>
       </w:tr>
       <w:tr>
-        <w:tblPrEx>
-          <w:tblCellMar>
-            <w:top w:w="0" w:type="dxa"/>
-            <w:left w:w="0" w:type="dxa"/>
-            <w:bottom w:w="0" w:type="dxa"/>
-            <w:right w:w="0" w:type="dxa"/>
-          </w:tblCellMar>
-        </w:tblPrEx>
         <w:tc>
           <w:tcPr>
             <w:tcW w:w="4125" w:type="dxa"/>
@@ -2513,22 +2415,14 @@
               <w:pStyle w:val="normal"/>
               <w:widowControl w:val="0"/>
               <w:spacing w:line="240" w:lineRule="auto"/>
-              <w:rPr>
-                <w:b/>
-              </w:rPr>
-            </w:pPr>
+            </w:pPr>
+            <w:r>
+              <w:t>responsible for measuring driver steering torque.</w:t>
+            </w:r>
           </w:p>
         </w:tc>
       </w:tr>
       <w:tr>
-        <w:tblPrEx>
-          <w:tblCellMar>
-            <w:top w:w="0" w:type="dxa"/>
-            <w:left w:w="0" w:type="dxa"/>
-            <w:bottom w:w="0" w:type="dxa"/>
-            <w:right w:w="0" w:type="dxa"/>
-          </w:tblCellMar>
-        </w:tblPrEx>
         <w:tc>
           <w:tcPr>
             <w:tcW w:w="4125" w:type="dxa"/>
@@ -2566,18 +2460,13 @@
               <w:widowControl w:val="0"/>
               <w:spacing w:line="240" w:lineRule="auto"/>
             </w:pPr>
+            <w:r>
+              <w:t>responsible for receiving steering torque from Driver Steering Torque Sensor and transmit it to the EPS-ECU -Final Torque</w:t>
+            </w:r>
           </w:p>
         </w:tc>
       </w:tr>
       <w:tr>
-        <w:tblPrEx>
-          <w:tblCellMar>
-            <w:top w:w="0" w:type="dxa"/>
-            <w:left w:w="0" w:type="dxa"/>
-            <w:bottom w:w="0" w:type="dxa"/>
-            <w:right w:w="0" w:type="dxa"/>
-          </w:tblCellMar>
-        </w:tblPrEx>
         <w:tc>
           <w:tcPr>
             <w:tcW w:w="4125" w:type="dxa"/>
@@ -2615,18 +2504,13 @@
               <w:widowControl w:val="0"/>
               <w:spacing w:line="240" w:lineRule="auto"/>
             </w:pPr>
+            <w:r>
+              <w:t>This element is a redundant element for “EPS ECU LDW and LKA Safety Functionality” and responsible for receiving torque request from “Camera Sensor ECU -Torque request generator”.</w:t>
+            </w:r>
           </w:p>
         </w:tc>
       </w:tr>
       <w:tr>
-        <w:tblPrEx>
-          <w:tblCellMar>
-            <w:top w:w="0" w:type="dxa"/>
-            <w:left w:w="0" w:type="dxa"/>
-            <w:bottom w:w="0" w:type="dxa"/>
-            <w:right w:w="0" w:type="dxa"/>
-          </w:tblCellMar>
-        </w:tblPrEx>
         <w:tc>
           <w:tcPr>
             <w:tcW w:w="4125" w:type="dxa"/>
@@ -2664,18 +2548,13 @@
               <w:widowControl w:val="0"/>
               <w:spacing w:line="240" w:lineRule="auto"/>
             </w:pPr>
+            <w:r>
+              <w:t>responsible for getting a torque request from “EPS ECU- Normal Lane Assistance Functionality”. If the torque request is below Max_Torque_Request, the torque request is delivered to “EPS ECU -Final Torque” But if the torque request is beyond “Max_Torque_Request”, the “EPS ECU -Lane Departure Warning Safety Functionality” will transmit a signal toward “Car Display ECU -Lane Assistance malfunction warning” to turn on a warning light and also transmit torque request which is set to zero to “EPS ECU -Final Torque”.</w:t>
+            </w:r>
           </w:p>
         </w:tc>
       </w:tr>
       <w:tr>
-        <w:tblPrEx>
-          <w:tblCellMar>
-            <w:top w:w="0" w:type="dxa"/>
-            <w:left w:w="0" w:type="dxa"/>
-            <w:bottom w:w="0" w:type="dxa"/>
-            <w:right w:w="0" w:type="dxa"/>
-          </w:tblCellMar>
-        </w:tblPrEx>
         <w:tc>
           <w:tcPr>
             <w:tcW w:w="4125" w:type="dxa"/>
@@ -2713,18 +2592,13 @@
               <w:widowControl w:val="0"/>
               <w:spacing w:line="240" w:lineRule="auto"/>
             </w:pPr>
+            <w:r>
+              <w:t>responsible for getting a torque request from “EPS ECU- Normal Lane Assistance Functionality”. If the torque request is below Max_Torque_Request, the torque request is delivered to “EPS ECU -Final Torque” But if the torque request is beyond “Max_Torque_Request”, the “EPS ECU -Lane Keeping Warning Safety Functionality” will transmit a signal toward “Car Display ECU -Lane Assistance malfunction warning” to turn on a warning light and also transmit torque request which is set to zero to “EPS ECU -Final Torque”.</w:t>
+            </w:r>
           </w:p>
         </w:tc>
       </w:tr>
       <w:tr>
-        <w:tblPrEx>
-          <w:tblCellMar>
-            <w:top w:w="0" w:type="dxa"/>
-            <w:left w:w="0" w:type="dxa"/>
-            <w:bottom w:w="0" w:type="dxa"/>
-            <w:right w:w="0" w:type="dxa"/>
-          </w:tblCellMar>
-        </w:tblPrEx>
         <w:tc>
           <w:tcPr>
             <w:tcW w:w="4125" w:type="dxa"/>
@@ -2762,18 +2636,17 @@
               <w:widowControl w:val="0"/>
               <w:spacing w:line="240" w:lineRule="auto"/>
             </w:pPr>
+            <w:r>
+              <w:t xml:space="preserve">responsible for receiving driver steering torque and torque request from “EPS ECU Lane Departure Warning Safety Functionality” and ”EPS ECU Lane </w:t>
+            </w:r>
+            <w:r>
+              <w:lastRenderedPageBreak/>
+              <w:t>Keeping Assistant Safety Functionality” and then trasmit the torque to “Motor” only when those torque values are below maximum. If those torque values are above maximum, it will transmit zero torque request to “Motor”.</w:t>
+            </w:r>
           </w:p>
         </w:tc>
       </w:tr>
       <w:tr>
-        <w:tblPrEx>
-          <w:tblCellMar>
-            <w:top w:w="0" w:type="dxa"/>
-            <w:left w:w="0" w:type="dxa"/>
-            <w:bottom w:w="0" w:type="dxa"/>
-            <w:right w:w="0" w:type="dxa"/>
-          </w:tblCellMar>
-        </w:tblPrEx>
         <w:tc>
           <w:tcPr>
             <w:tcW w:w="4125" w:type="dxa"/>
@@ -2791,6 +2664,7 @@
               <w:spacing w:line="240" w:lineRule="auto"/>
             </w:pPr>
             <w:r>
+              <w:lastRenderedPageBreak/>
               <w:t>Motor</w:t>
             </w:r>
           </w:p>
@@ -2811,6 +2685,11 @@
               <w:widowControl w:val="0"/>
               <w:spacing w:line="240" w:lineRule="auto"/>
             </w:pPr>
+            <w:r>
+              <w:t>responsible for providing torque request from"EPS ECU -Final Torque" to steering wheel.</w:t>
+            </w:r>
+            <w:bookmarkStart w:id="17" w:name="_GoBack"/>
+            <w:bookmarkEnd w:id="17"/>
           </w:p>
         </w:tc>
       </w:tr>
@@ -2825,8 +2704,8 @@
         <w:pStyle w:val="1"/>
         <w:contextualSpacing w:val="0"/>
       </w:pPr>
-      <w:bookmarkStart w:id="17" w:name="_mx8us8onanqo" w:colFirst="0" w:colLast="0"/>
-      <w:bookmarkEnd w:id="17"/>
+      <w:bookmarkStart w:id="18" w:name="_mx8us8onanqo" w:colFirst="0" w:colLast="0"/>
+      <w:bookmarkEnd w:id="18"/>
       <w:r>
         <w:t>Technical Safety Concept</w:t>
       </w:r>
@@ -2841,8 +2720,8 @@
         <w:pStyle w:val="2"/>
         <w:contextualSpacing w:val="0"/>
       </w:pPr>
-      <w:bookmarkStart w:id="18" w:name="_lnxjuovv6kca" w:colFirst="0" w:colLast="0"/>
-      <w:bookmarkEnd w:id="18"/>
+      <w:bookmarkStart w:id="19" w:name="_lnxjuovv6kca" w:colFirst="0" w:colLast="0"/>
+      <w:bookmarkEnd w:id="19"/>
       <w:r>
         <w:t>Technical Safety Requirements</w:t>
       </w:r>
@@ -2921,12 +2800,6 @@
           <w:insideV w:val="single" w:sz="8" w:space="0" w:color="000000"/>
         </w:tblBorders>
         <w:tblLayout w:type="fixed"/>
-        <w:tblCellMar>
-          <w:top w:w="0" w:type="dxa"/>
-          <w:left w:w="0" w:type="dxa"/>
-          <w:bottom w:w="0" w:type="dxa"/>
-          <w:right w:w="0" w:type="dxa"/>
-        </w:tblCellMar>
         <w:tblLook w:val="0600" w:firstRow="0" w:lastRow="0" w:firstColumn="0" w:lastColumn="0" w:noHBand="1" w:noVBand="1"/>
       </w:tblPr>
       <w:tblGrid>
@@ -2937,14 +2810,6 @@
         <w:gridCol w:w="1920"/>
       </w:tblGrid>
       <w:tr>
-        <w:tblPrEx>
-          <w:tblCellMar>
-            <w:top w:w="0" w:type="dxa"/>
-            <w:left w:w="0" w:type="dxa"/>
-            <w:bottom w:w="0" w:type="dxa"/>
-            <w:right w:w="0" w:type="dxa"/>
-          </w:tblCellMar>
-        </w:tblPrEx>
         <w:tc>
           <w:tcPr>
             <w:tcW w:w="1530" w:type="dxa"/>
@@ -3025,14 +2890,7 @@
               <w:rPr>
                 <w:b/>
               </w:rPr>
-              <w:t xml:space="preserve">Electronic Power Steering </w:t>
-            </w:r>
-            <w:r>
-              <w:rPr>
-                <w:b/>
-              </w:rPr>
-              <w:lastRenderedPageBreak/>
-              <w:t>ECU</w:t>
+              <w:t>Electronic Power Steering ECU</w:t>
             </w:r>
           </w:p>
         </w:tc>
@@ -3060,7 +2918,6 @@
               <w:rPr>
                 <w:b/>
               </w:rPr>
-              <w:lastRenderedPageBreak/>
               <w:t>Camera ECU</w:t>
             </w:r>
           </w:p>
@@ -3095,14 +2952,6 @@
         </w:tc>
       </w:tr>
       <w:tr>
-        <w:tblPrEx>
-          <w:tblCellMar>
-            <w:top w:w="0" w:type="dxa"/>
-            <w:left w:w="0" w:type="dxa"/>
-            <w:bottom w:w="0" w:type="dxa"/>
-            <w:right w:w="0" w:type="dxa"/>
-          </w:tblCellMar>
-        </w:tblPrEx>
         <w:tc>
           <w:tcPr>
             <w:tcW w:w="1530" w:type="dxa"/>
@@ -3120,7 +2969,6 @@
               <w:spacing w:line="240" w:lineRule="auto"/>
             </w:pPr>
             <w:r>
-              <w:lastRenderedPageBreak/>
               <w:t>Functional</w:t>
             </w:r>
           </w:p>
@@ -3273,12 +3121,6 @@
           <w:insideV w:val="single" w:sz="8" w:space="0" w:color="000000"/>
         </w:tblBorders>
         <w:tblLayout w:type="fixed"/>
-        <w:tblCellMar>
-          <w:top w:w="0" w:type="dxa"/>
-          <w:left w:w="0" w:type="dxa"/>
-          <w:bottom w:w="0" w:type="dxa"/>
-          <w:right w:w="0" w:type="dxa"/>
-        </w:tblCellMar>
         <w:tblLook w:val="0600" w:firstRow="0" w:lastRow="0" w:firstColumn="0" w:lastColumn="0" w:noHBand="1" w:noVBand="1"/>
       </w:tblPr>
       <w:tblGrid>
@@ -3290,14 +3132,6 @@
         <w:gridCol w:w="1598"/>
       </w:tblGrid>
       <w:tr>
-        <w:tblPrEx>
-          <w:tblCellMar>
-            <w:top w:w="0" w:type="dxa"/>
-            <w:left w:w="0" w:type="dxa"/>
-            <w:bottom w:w="0" w:type="dxa"/>
-            <w:right w:w="0" w:type="dxa"/>
-          </w:tblCellMar>
-        </w:tblPrEx>
         <w:tc>
           <w:tcPr>
             <w:tcW w:w="1274" w:type="dxa"/>
@@ -3378,7 +3212,14 @@
               <w:rPr>
                 <w:b/>
               </w:rPr>
-              <w:t>ASIL</w:t>
+              <w:t>ASI</w:t>
+            </w:r>
+            <w:r>
+              <w:rPr>
+                <w:b/>
+              </w:rPr>
+              <w:lastRenderedPageBreak/>
+              <w:t>L</w:t>
             </w:r>
           </w:p>
         </w:tc>
@@ -3406,7 +3247,15 @@
               <w:rPr>
                 <w:b/>
               </w:rPr>
-              <w:t>Fault Tolerant Time Interval</w:t>
+              <w:lastRenderedPageBreak/>
+              <w:t xml:space="preserve">Fault Tolerant Time </w:t>
+            </w:r>
+            <w:r>
+              <w:rPr>
+                <w:b/>
+              </w:rPr>
+              <w:lastRenderedPageBreak/>
+              <w:t>Interval</w:t>
             </w:r>
           </w:p>
         </w:tc>
@@ -3434,6 +3283,7 @@
               <w:rPr>
                 <w:b/>
               </w:rPr>
+              <w:lastRenderedPageBreak/>
               <w:t>Architecture Allocation</w:t>
             </w:r>
           </w:p>
@@ -3468,14 +3318,6 @@
         </w:tc>
       </w:tr>
       <w:tr>
-        <w:tblPrEx>
-          <w:tblCellMar>
-            <w:top w:w="0" w:type="dxa"/>
-            <w:left w:w="0" w:type="dxa"/>
-            <w:bottom w:w="0" w:type="dxa"/>
-            <w:right w:w="0" w:type="dxa"/>
-          </w:tblCellMar>
-        </w:tblPrEx>
         <w:tc>
           <w:tcPr>
             <w:tcW w:w="1274" w:type="dxa"/>
@@ -3493,6 +3335,7 @@
               <w:spacing w:line="240" w:lineRule="auto"/>
             </w:pPr>
             <w:r>
+              <w:lastRenderedPageBreak/>
               <w:t>Technical</w:t>
             </w:r>
           </w:p>
@@ -3636,14 +3479,6 @@
         </w:tc>
       </w:tr>
       <w:tr>
-        <w:tblPrEx>
-          <w:tblCellMar>
-            <w:top w:w="0" w:type="dxa"/>
-            <w:left w:w="0" w:type="dxa"/>
-            <w:bottom w:w="0" w:type="dxa"/>
-            <w:right w:w="0" w:type="dxa"/>
-          </w:tblCellMar>
-        </w:tblPrEx>
         <w:tc>
           <w:tcPr>
             <w:tcW w:w="1274" w:type="dxa"/>
@@ -3804,14 +3639,6 @@
         </w:tc>
       </w:tr>
       <w:tr>
-        <w:tblPrEx>
-          <w:tblCellMar>
-            <w:top w:w="0" w:type="dxa"/>
-            <w:left w:w="0" w:type="dxa"/>
-            <w:bottom w:w="0" w:type="dxa"/>
-            <w:right w:w="0" w:type="dxa"/>
-          </w:tblCellMar>
-        </w:tblPrEx>
         <w:tc>
           <w:tcPr>
             <w:tcW w:w="1274" w:type="dxa"/>
@@ -3969,14 +3796,6 @@
         </w:tc>
       </w:tr>
       <w:tr>
-        <w:tblPrEx>
-          <w:tblCellMar>
-            <w:top w:w="0" w:type="dxa"/>
-            <w:left w:w="0" w:type="dxa"/>
-            <w:bottom w:w="0" w:type="dxa"/>
-            <w:right w:w="0" w:type="dxa"/>
-          </w:tblCellMar>
-        </w:tblPrEx>
         <w:tc>
           <w:tcPr>
             <w:tcW w:w="1274" w:type="dxa"/>
@@ -4134,14 +3953,6 @@
         </w:tc>
       </w:tr>
       <w:tr>
-        <w:tblPrEx>
-          <w:tblCellMar>
-            <w:top w:w="0" w:type="dxa"/>
-            <w:left w:w="0" w:type="dxa"/>
-            <w:bottom w:w="0" w:type="dxa"/>
-            <w:right w:w="0" w:type="dxa"/>
-          </w:tblCellMar>
-        </w:tblPrEx>
         <w:tc>
           <w:tcPr>
             <w:tcW w:w="1274" w:type="dxa"/>
@@ -4364,12 +4175,6 @@
           <w:insideV w:val="single" w:sz="8" w:space="0" w:color="000000"/>
         </w:tblBorders>
         <w:tblLayout w:type="fixed"/>
-        <w:tblCellMar>
-          <w:top w:w="0" w:type="dxa"/>
-          <w:left w:w="0" w:type="dxa"/>
-          <w:bottom w:w="0" w:type="dxa"/>
-          <w:right w:w="0" w:type="dxa"/>
-        </w:tblCellMar>
         <w:tblLook w:val="0600" w:firstRow="0" w:lastRow="0" w:firstColumn="0" w:lastColumn="0" w:noHBand="1" w:noVBand="1"/>
       </w:tblPr>
       <w:tblGrid>
@@ -4380,14 +4185,6 @@
         <w:gridCol w:w="1920"/>
       </w:tblGrid>
       <w:tr>
-        <w:tblPrEx>
-          <w:tblCellMar>
-            <w:top w:w="0" w:type="dxa"/>
-            <w:left w:w="0" w:type="dxa"/>
-            <w:bottom w:w="0" w:type="dxa"/>
-            <w:right w:w="0" w:type="dxa"/>
-          </w:tblCellMar>
-        </w:tblPrEx>
         <w:tc>
           <w:tcPr>
             <w:tcW w:w="1530" w:type="dxa"/>
@@ -4412,6 +4209,7 @@
               <w:rPr>
                 <w:b/>
               </w:rPr>
+              <w:lastRenderedPageBreak/>
               <w:t>ID</w:t>
             </w:r>
           </w:p>
@@ -4530,14 +4328,6 @@
         </w:tc>
       </w:tr>
       <w:tr>
-        <w:tblPrEx>
-          <w:tblCellMar>
-            <w:top w:w="0" w:type="dxa"/>
-            <w:left w:w="0" w:type="dxa"/>
-            <w:bottom w:w="0" w:type="dxa"/>
-            <w:right w:w="0" w:type="dxa"/>
-          </w:tblCellMar>
-        </w:tblPrEx>
         <w:tc>
           <w:tcPr>
             <w:tcW w:w="1530" w:type="dxa"/>
@@ -4732,12 +4522,6 @@
           <w:insideV w:val="single" w:sz="8" w:space="0" w:color="000000"/>
         </w:tblBorders>
         <w:tblLayout w:type="fixed"/>
-        <w:tblCellMar>
-          <w:top w:w="0" w:type="dxa"/>
-          <w:left w:w="0" w:type="dxa"/>
-          <w:bottom w:w="0" w:type="dxa"/>
-          <w:right w:w="0" w:type="dxa"/>
-        </w:tblCellMar>
         <w:tblLook w:val="0600" w:firstRow="0" w:lastRow="0" w:firstColumn="0" w:lastColumn="0" w:noHBand="1" w:noVBand="1"/>
       </w:tblPr>
       <w:tblGrid>
@@ -4749,14 +4533,6 @@
         <w:gridCol w:w="1050"/>
       </w:tblGrid>
       <w:tr>
-        <w:tblPrEx>
-          <w:tblCellMar>
-            <w:top w:w="0" w:type="dxa"/>
-            <w:left w:w="0" w:type="dxa"/>
-            <w:bottom w:w="0" w:type="dxa"/>
-            <w:right w:w="0" w:type="dxa"/>
-          </w:tblCellMar>
-        </w:tblPrEx>
         <w:tc>
           <w:tcPr>
             <w:tcW w:w="1560" w:type="dxa"/>
@@ -4927,14 +4703,6 @@
         </w:tc>
       </w:tr>
       <w:tr>
-        <w:tblPrEx>
-          <w:tblCellMar>
-            <w:top w:w="0" w:type="dxa"/>
-            <w:left w:w="0" w:type="dxa"/>
-            <w:bottom w:w="0" w:type="dxa"/>
-            <w:right w:w="0" w:type="dxa"/>
-          </w:tblCellMar>
-        </w:tblPrEx>
         <w:tc>
           <w:tcPr>
             <w:tcW w:w="1560" w:type="dxa"/>
@@ -5095,14 +4863,6 @@
         </w:tc>
       </w:tr>
       <w:tr>
-        <w:tblPrEx>
-          <w:tblCellMar>
-            <w:top w:w="0" w:type="dxa"/>
-            <w:left w:w="0" w:type="dxa"/>
-            <w:bottom w:w="0" w:type="dxa"/>
-            <w:right w:w="0" w:type="dxa"/>
-          </w:tblCellMar>
-        </w:tblPrEx>
         <w:tc>
           <w:tcPr>
             <w:tcW w:w="1560" w:type="dxa"/>
@@ -5263,14 +5023,6 @@
         </w:tc>
       </w:tr>
       <w:tr>
-        <w:tblPrEx>
-          <w:tblCellMar>
-            <w:top w:w="0" w:type="dxa"/>
-            <w:left w:w="0" w:type="dxa"/>
-            <w:bottom w:w="0" w:type="dxa"/>
-            <w:right w:w="0" w:type="dxa"/>
-          </w:tblCellMar>
-        </w:tblPrEx>
         <w:tc>
           <w:tcPr>
             <w:tcW w:w="1560" w:type="dxa"/>
@@ -5288,7 +5040,6 @@
               <w:spacing w:line="240" w:lineRule="auto"/>
             </w:pPr>
             <w:r>
-              <w:lastRenderedPageBreak/>
               <w:t>Technical</w:t>
             </w:r>
           </w:p>
@@ -5429,14 +5180,6 @@
         </w:tc>
       </w:tr>
       <w:tr>
-        <w:tblPrEx>
-          <w:tblCellMar>
-            <w:top w:w="0" w:type="dxa"/>
-            <w:left w:w="0" w:type="dxa"/>
-            <w:bottom w:w="0" w:type="dxa"/>
-            <w:right w:w="0" w:type="dxa"/>
-          </w:tblCellMar>
-        </w:tblPrEx>
         <w:tc>
           <w:tcPr>
             <w:tcW w:w="1560" w:type="dxa"/>
@@ -5594,14 +5337,6 @@
         </w:tc>
       </w:tr>
       <w:tr>
-        <w:tblPrEx>
-          <w:tblCellMar>
-            <w:top w:w="0" w:type="dxa"/>
-            <w:left w:w="0" w:type="dxa"/>
-            <w:bottom w:w="0" w:type="dxa"/>
-            <w:right w:w="0" w:type="dxa"/>
-          </w:tblCellMar>
-        </w:tblPrEx>
         <w:tc>
           <w:tcPr>
             <w:tcW w:w="1560" w:type="dxa"/>
@@ -5619,6 +5354,7 @@
               <w:spacing w:line="240" w:lineRule="auto"/>
             </w:pPr>
             <w:r>
+              <w:lastRenderedPageBreak/>
               <w:t>Technical</w:t>
             </w:r>
           </w:p>
@@ -5924,12 +5660,6 @@
           <w:insideV w:val="single" w:sz="8" w:space="0" w:color="000000"/>
         </w:tblBorders>
         <w:tblLayout w:type="fixed"/>
-        <w:tblCellMar>
-          <w:top w:w="0" w:type="dxa"/>
-          <w:left w:w="0" w:type="dxa"/>
-          <w:bottom w:w="0" w:type="dxa"/>
-          <w:right w:w="0" w:type="dxa"/>
-        </w:tblCellMar>
         <w:tblLook w:val="0600" w:firstRow="0" w:lastRow="0" w:firstColumn="0" w:lastColumn="0" w:noHBand="1" w:noVBand="1"/>
       </w:tblPr>
       <w:tblGrid>
@@ -5940,14 +5670,6 @@
         <w:gridCol w:w="1920"/>
       </w:tblGrid>
       <w:tr>
-        <w:tblPrEx>
-          <w:tblCellMar>
-            <w:top w:w="0" w:type="dxa"/>
-            <w:left w:w="0" w:type="dxa"/>
-            <w:bottom w:w="0" w:type="dxa"/>
-            <w:right w:w="0" w:type="dxa"/>
-          </w:tblCellMar>
-        </w:tblPrEx>
         <w:tc>
           <w:tcPr>
             <w:tcW w:w="1530" w:type="dxa"/>
@@ -6090,14 +5812,6 @@
         </w:tc>
       </w:tr>
       <w:tr>
-        <w:tblPrEx>
-          <w:tblCellMar>
-            <w:top w:w="0" w:type="dxa"/>
-            <w:left w:w="0" w:type="dxa"/>
-            <w:bottom w:w="0" w:type="dxa"/>
-            <w:right w:w="0" w:type="dxa"/>
-          </w:tblCellMar>
-        </w:tblPrEx>
         <w:tc>
           <w:tcPr>
             <w:tcW w:w="1530" w:type="dxa"/>
@@ -6263,12 +5977,6 @@
           <w:insideV w:val="single" w:sz="8" w:space="0" w:color="000000"/>
         </w:tblBorders>
         <w:tblLayout w:type="fixed"/>
-        <w:tblCellMar>
-          <w:top w:w="0" w:type="dxa"/>
-          <w:left w:w="0" w:type="dxa"/>
-          <w:bottom w:w="0" w:type="dxa"/>
-          <w:right w:w="0" w:type="dxa"/>
-        </w:tblCellMar>
         <w:tblLook w:val="0600" w:firstRow="0" w:lastRow="0" w:firstColumn="0" w:lastColumn="0" w:noHBand="1" w:noVBand="1"/>
       </w:tblPr>
       <w:tblGrid>
@@ -6280,14 +5988,6 @@
         <w:gridCol w:w="1410"/>
       </w:tblGrid>
       <w:tr>
-        <w:tblPrEx>
-          <w:tblCellMar>
-            <w:top w:w="0" w:type="dxa"/>
-            <w:left w:w="0" w:type="dxa"/>
-            <w:bottom w:w="0" w:type="dxa"/>
-            <w:right w:w="0" w:type="dxa"/>
-          </w:tblCellMar>
-        </w:tblPrEx>
         <w:tc>
           <w:tcPr>
             <w:tcW w:w="1370" w:type="dxa"/>
@@ -6312,6 +6012,7 @@
               <w:rPr>
                 <w:b/>
               </w:rPr>
+              <w:lastRenderedPageBreak/>
               <w:t>ID</w:t>
             </w:r>
           </w:p>
@@ -6458,14 +6159,6 @@
         </w:tc>
       </w:tr>
       <w:tr>
-        <w:tblPrEx>
-          <w:tblCellMar>
-            <w:top w:w="0" w:type="dxa"/>
-            <w:left w:w="0" w:type="dxa"/>
-            <w:bottom w:w="0" w:type="dxa"/>
-            <w:right w:w="0" w:type="dxa"/>
-          </w:tblCellMar>
-        </w:tblPrEx>
         <w:tc>
           <w:tcPr>
             <w:tcW w:w="1370" w:type="dxa"/>
@@ -6626,14 +6319,6 @@
         </w:tc>
       </w:tr>
       <w:tr>
-        <w:tblPrEx>
-          <w:tblCellMar>
-            <w:top w:w="0" w:type="dxa"/>
-            <w:left w:w="0" w:type="dxa"/>
-            <w:bottom w:w="0" w:type="dxa"/>
-            <w:right w:w="0" w:type="dxa"/>
-          </w:tblCellMar>
-        </w:tblPrEx>
         <w:tc>
           <w:tcPr>
             <w:tcW w:w="1370" w:type="dxa"/>
@@ -6791,14 +6476,6 @@
         </w:tc>
       </w:tr>
       <w:tr>
-        <w:tblPrEx>
-          <w:tblCellMar>
-            <w:top w:w="0" w:type="dxa"/>
-            <w:left w:w="0" w:type="dxa"/>
-            <w:bottom w:w="0" w:type="dxa"/>
-            <w:right w:w="0" w:type="dxa"/>
-          </w:tblCellMar>
-        </w:tblPrEx>
         <w:tc>
           <w:tcPr>
             <w:tcW w:w="1370" w:type="dxa"/>
@@ -6968,14 +6645,6 @@
         </w:tc>
       </w:tr>
       <w:tr>
-        <w:tblPrEx>
-          <w:tblCellMar>
-            <w:top w:w="0" w:type="dxa"/>
-            <w:left w:w="0" w:type="dxa"/>
-            <w:bottom w:w="0" w:type="dxa"/>
-            <w:right w:w="0" w:type="dxa"/>
-          </w:tblCellMar>
-        </w:tblPrEx>
         <w:tc>
           <w:tcPr>
             <w:tcW w:w="1370" w:type="dxa"/>
@@ -7133,14 +6802,6 @@
         </w:tc>
       </w:tr>
       <w:tr>
-        <w:tblPrEx>
-          <w:tblCellMar>
-            <w:top w:w="0" w:type="dxa"/>
-            <w:left w:w="0" w:type="dxa"/>
-            <w:bottom w:w="0" w:type="dxa"/>
-            <w:right w:w="0" w:type="dxa"/>
-          </w:tblCellMar>
-        </w:tblPrEx>
         <w:tc>
           <w:tcPr>
             <w:tcW w:w="1370" w:type="dxa"/>
@@ -7188,7 +6849,6 @@
               <w:spacing w:line="240" w:lineRule="auto"/>
             </w:pPr>
             <w:r>
-              <w:lastRenderedPageBreak/>
               <w:t>05</w:t>
             </w:r>
           </w:p>
@@ -7209,7 +6869,6 @@
               <w:widowControl w:val="0"/>
             </w:pPr>
             <w:r>
-              <w:lastRenderedPageBreak/>
               <w:t>Memory test shall be conducted at startup of the EPS ECU to check any faults in memory.</w:t>
             </w:r>
           </w:p>
@@ -7314,7 +6973,6 @@
         <w:rPr>
           <w:b/>
         </w:rPr>
-        <w:lastRenderedPageBreak/>
         <w:br w:type="textWrapping" w:clear="all"/>
       </w:r>
     </w:p>
@@ -7366,9 +7024,10 @@
         <w:pStyle w:val="2"/>
         <w:contextualSpacing w:val="0"/>
       </w:pPr>
-      <w:bookmarkStart w:id="19" w:name="_74udkdvf7nod" w:colFirst="0" w:colLast="0"/>
-      <w:bookmarkEnd w:id="19"/>
+      <w:bookmarkStart w:id="20" w:name="_74udkdvf7nod" w:colFirst="0" w:colLast="0"/>
+      <w:bookmarkEnd w:id="20"/>
       <w:r>
+        <w:lastRenderedPageBreak/>
         <w:t>Refinement of the System Architecture</w:t>
       </w:r>
     </w:p>
@@ -7458,10 +7117,9 @@
         <w:pStyle w:val="2"/>
         <w:contextualSpacing w:val="0"/>
       </w:pPr>
-      <w:bookmarkStart w:id="20" w:name="_8cs5or9n3i4" w:colFirst="0" w:colLast="0"/>
-      <w:bookmarkEnd w:id="20"/>
+      <w:bookmarkStart w:id="21" w:name="_8cs5or9n3i4" w:colFirst="0" w:colLast="0"/>
+      <w:bookmarkEnd w:id="21"/>
       <w:r>
-        <w:lastRenderedPageBreak/>
         <w:t>Allocation of Technical Safety Requirements to Architecture Elements</w:t>
       </w:r>
     </w:p>
@@ -7505,8 +7163,8 @@
         <w:pStyle w:val="2"/>
         <w:contextualSpacing w:val="0"/>
       </w:pPr>
-      <w:bookmarkStart w:id="21" w:name="_4w6r8buy4lrp" w:colFirst="0" w:colLast="0"/>
-      <w:bookmarkEnd w:id="21"/>
+      <w:bookmarkStart w:id="22" w:name="_4w6r8buy4lrp" w:colFirst="0" w:colLast="0"/>
+      <w:bookmarkEnd w:id="22"/>
       <w:r>
         <w:t>Warning and Degradation Concept</w:t>
       </w:r>
@@ -7549,6 +7207,7 @@
           <w:b/>
           <w:color w:val="B7B7B7"/>
         </w:rPr>
+        <w:lastRenderedPageBreak/>
         <w:t xml:space="preserve">So in this case, the warning and degradation concept is the same for the technical safety requirements as for the functional safety requirements. You can copy the functional safety warning and degradation concept here. </w:t>
       </w:r>
     </w:p>
@@ -7896,10 +7555,7 @@
               <w:t xml:space="preserve">Trun off the </w:t>
             </w:r>
             <w:r>
-              <w:t>LDW</w:t>
-            </w:r>
-            <w:r>
-              <w:t xml:space="preserve"> </w:t>
+              <w:t xml:space="preserve">LDW </w:t>
             </w:r>
             <w:r>
               <w:t>functionality</w:t>
@@ -8014,8 +7670,6 @@
             <w:r>
               <w:t xml:space="preserve">LKA </w:t>
             </w:r>
-            <w:bookmarkStart w:id="22" w:name="_GoBack"/>
-            <w:bookmarkEnd w:id="22"/>
             <w:r>
               <w:t>functionality</w:t>
             </w:r>

</xml_diff>